<commit_message>
complete after insert table
</commit_message>
<xml_diff>
--- a/src/main/resources/templates/File1.docx
+++ b/src/main/resources/templates/File1.docx
@@ -99,7 +99,7 @@
               </wp:anchor>
             </w:drawing>
           </mc:Choice>
-          <mc:Fallback xmlns:w16sdtfl="http://schemas.microsoft.com/office/word/2024/wordml/sdtformatlock" xmlns:w16sdtdh="http://schemas.microsoft.com/office/word/2020/wordml/sdtdatahash" xmlns:w16du="http://schemas.microsoft.com/office/word/2023/wordml/word16du" xmlns:w16="http://schemas.microsoft.com/office/word/2018/wordml" xmlns:w16cid="http://schemas.microsoft.com/office/word/2016/wordml/cid" xmlns:w16cex="http://schemas.microsoft.com/office/word/2018/wordml/cex" xmlns:oel="http://schemas.microsoft.com/office/2019/extlst" xmlns:am3d="http://schemas.microsoft.com/office/drawing/2017/model3d" xmlns:aink="http://schemas.microsoft.com/office/drawing/2016/ink" xmlns:cx8="http://schemas.microsoft.com/office/drawing/2016/5/14/chartex" xmlns:cx7="http://schemas.microsoft.com/office/drawing/2016/5/13/chartex" xmlns:cx6="http://schemas.microsoft.com/office/drawing/2016/5/12/chartex" xmlns:cx5="http://schemas.microsoft.com/office/drawing/2016/5/11/chartex" xmlns:cx4="http://schemas.microsoft.com/office/drawing/2016/5/10/chartex" xmlns:cx3="http://schemas.microsoft.com/office/drawing/2016/5/9/chartex" xmlns:cx2="http://schemas.microsoft.com/office/drawing/2015/10/21/chartex" xmlns:cx1="http://schemas.microsoft.com/office/drawing/2015/9/8/chartex">
+          <mc:Fallback xmlns:cx1="http://schemas.microsoft.com/office/drawing/2015/9/8/chartex" xmlns:cx2="http://schemas.microsoft.com/office/drawing/2015/10/21/chartex" xmlns:cx3="http://schemas.microsoft.com/office/drawing/2016/5/9/chartex" xmlns:cx4="http://schemas.microsoft.com/office/drawing/2016/5/10/chartex" xmlns:cx5="http://schemas.microsoft.com/office/drawing/2016/5/11/chartex" xmlns:cx6="http://schemas.microsoft.com/office/drawing/2016/5/12/chartex" xmlns:cx7="http://schemas.microsoft.com/office/drawing/2016/5/13/chartex" xmlns:cx8="http://schemas.microsoft.com/office/drawing/2016/5/14/chartex" xmlns:aink="http://schemas.microsoft.com/office/drawing/2016/ink" xmlns:am3d="http://schemas.microsoft.com/office/drawing/2017/model3d" xmlns:oel="http://schemas.microsoft.com/office/2019/extlst" xmlns:w16cex="http://schemas.microsoft.com/office/word/2018/wordml/cex" xmlns:w16cid="http://schemas.microsoft.com/office/word/2016/wordml/cid" xmlns:w16="http://schemas.microsoft.com/office/word/2018/wordml" xmlns:w16du="http://schemas.microsoft.com/office/word/2023/wordml/word16du" xmlns:w16sdtdh="http://schemas.microsoft.com/office/word/2020/wordml/sdtdatahash" xmlns:w16sdtfl="http://schemas.microsoft.com/office/word/2024/wordml/sdtformatlock">
             <w:pict>
               <v:line w14:anchorId="215468BD" id="Straight Connector 1" o:spid="_x0000_s1026" style="position:absolute;z-index:251671552;visibility:visible;mso-wrap-style:square;mso-width-percent:0;mso-height-percent:0;mso-wrap-distance-left:9pt;mso-wrap-distance-top:0;mso-wrap-distance-right:9pt;mso-wrap-distance-bottom:0;mso-position-horizontal:absolute;mso-position-horizontal-relative:text;mso-position-vertical:absolute;mso-position-vertical-relative:text;mso-width-percent:0;mso-height-percent:0;mso-width-relative:margin;mso-height-relative:margin" from="163.3pt,16.7pt" to="319.3pt,16.7pt" o:gfxdata="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" strokecolor="#4a7ebb"/>
             </w:pict>
@@ -574,374 +574,295 @@
         </w:rPr>
         <w:t>:</w:t>
       </w:r>
-      <w:r>
+    </w:p>
+    <w:p>
+      <w:pPr>
+        <w:spacing w:after="0" w:line="240" w:lineRule="auto"/>
+        <w:ind w:firstLine="567"/>
+        <w:rPr>
+          <w:rFonts w:ascii="Times New Roman" w:hAnsi="Times New Roman" w:cs="Times New Roman"/>
+          <w:sz w:val="26"/>
+          <w:szCs w:val="26"/>
+        </w:rPr>
+      </w:pPr>
+      <w:r>
+        <w:rPr>
+          <w:rFonts w:ascii="Times New Roman" w:hAnsi="Times New Roman" w:cs="Times New Roman"/>
+          <w:sz w:val="26"/>
+          <w:szCs w:val="26"/>
+        </w:rPr>
+        <w:t>QUỸ TÍN DỤNG NHÂN DÂN THÁI HỌC</w:t>
+      </w:r>
+    </w:p>
+    <w:p>
+      <w:pPr>
+        <w:spacing w:after="0" w:line="240" w:lineRule="auto"/>
+        <w:ind w:firstLine="567"/>
+        <w:rPr>
+          <w:rFonts w:ascii="Times New Roman" w:hAnsi="Times New Roman" w:cs="Times New Roman"/>
+          <w:sz w:val="26"/>
+          <w:szCs w:val="26"/>
+        </w:rPr>
+      </w:pPr>
+      <w:r>
+        <w:rPr>
+          <w:rFonts w:ascii="Times New Roman" w:hAnsi="Times New Roman" w:cs="Times New Roman"/>
+          <w:sz w:val="26"/>
+          <w:szCs w:val="26"/>
+        </w:rPr>
+        <w:t>Địa chỉ: Số 178 Ninh Chấp</w:t>
+      </w:r>
+      <w:r>
+        <w:rPr>
+          <w:rFonts w:ascii="Times New Roman" w:hAnsi="Times New Roman" w:cs="Times New Roman"/>
+          <w:sz w:val="26"/>
+          <w:szCs w:val="26"/>
+        </w:rPr>
+        <w:t xml:space="preserve"> 5, phường Chu Văn An,</w:t>
+      </w:r>
+      <w:r>
+        <w:rPr>
+          <w:rFonts w:ascii="Times New Roman" w:hAnsi="Times New Roman" w:cs="Times New Roman"/>
+          <w:sz w:val="26"/>
+          <w:szCs w:val="26"/>
+        </w:rPr>
+        <w:t xml:space="preserve"> thành phố </w:t>
+      </w:r>
+      <w:r>
+        <w:rPr>
+          <w:rFonts w:ascii="Times New Roman" w:hAnsi="Times New Roman" w:cs="Times New Roman"/>
+          <w:sz w:val="26"/>
+          <w:szCs w:val="26"/>
+        </w:rPr>
+        <w:t>Hải Phòng</w:t>
+      </w:r>
+      <w:r>
+        <w:rPr>
+          <w:rFonts w:ascii="Times New Roman" w:hAnsi="Times New Roman" w:cs="Times New Roman"/>
+          <w:sz w:val="26"/>
+          <w:szCs w:val="26"/>
+        </w:rPr>
+        <w:t>.</w:t>
+      </w:r>
+      <w:r>
+        <w:rPr>
+          <w:rFonts w:ascii="Times New Roman" w:hAnsi="Times New Roman" w:cs="Times New Roman"/>
+          <w:sz w:val="26"/>
+          <w:szCs w:val="26"/>
+        </w:rPr>
+        <w:tab/>
+      </w:r>
+    </w:p>
+    <w:p>
+      <w:pPr>
+        <w:spacing w:after="0" w:line="240" w:lineRule="auto"/>
+        <w:ind w:firstLine="567"/>
+        <w:rPr>
+          <w:rFonts w:ascii="Times New Roman" w:hAnsi="Times New Roman" w:cs="Times New Roman"/>
+          <w:sz w:val="26"/>
+          <w:szCs w:val="26"/>
+        </w:rPr>
+      </w:pPr>
+      <w:r>
+        <w:rPr>
+          <w:rFonts w:ascii="Times New Roman" w:hAnsi="Times New Roman" w:cs="Times New Roman"/>
+          <w:sz w:val="26"/>
+          <w:szCs w:val="26"/>
+        </w:rPr>
+        <w:t>Điện thoại: 02203.882.700</w:t>
+      </w:r>
+    </w:p>
+    <w:p>
+      <w:pPr>
+        <w:spacing w:after="0" w:line="240" w:lineRule="auto"/>
+        <w:ind w:firstLine="567"/>
+        <w:rPr>
+          <w:rFonts w:ascii="Times New Roman" w:eastAsia="Times New Roman" w:hAnsi="Times New Roman" w:cs="Times New Roman"/>
+          <w:sz w:val="26"/>
+          <w:szCs w:val="26"/>
+        </w:rPr>
+      </w:pPr>
+      <w:r>
+        <w:rPr>
+          <w:rFonts w:ascii="Times New Roman" w:eastAsia="Times New Roman" w:hAnsi="Times New Roman" w:cs="Times New Roman"/>
+          <w:sz w:val="26"/>
+          <w:szCs w:val="26"/>
+        </w:rPr>
+        <w:t>Giấy chứng nhận đăng ký Hợp tác xã số 251803 đăng ký lần đầu ngày</w:t>
+      </w:r>
+      <w:r>
+        <w:rPr>
+          <w:rFonts w:ascii="Times New Roman" w:eastAsia="Times New Roman" w:hAnsi="Times New Roman" w:cs="Times New Roman"/>
+          <w:sz w:val="26"/>
+          <w:szCs w:val="26"/>
+        </w:rPr>
+        <w:t xml:space="preserve"> 10 tháng 11 năm 1</w:t>
+      </w:r>
+      <w:r>
+        <w:rPr>
+          <w:rFonts w:ascii="Times New Roman" w:eastAsia="Times New Roman" w:hAnsi="Times New Roman" w:cs="Times New Roman"/>
+          <w:sz w:val="26"/>
+          <w:szCs w:val="26"/>
+        </w:rPr>
+        <w:t xml:space="preserve">998. </w:t>
+      </w:r>
+    </w:p>
+    <w:p>
+      <w:pPr>
+        <w:spacing w:after="0" w:line="240" w:lineRule="auto"/>
+        <w:ind w:firstLine="567"/>
+        <w:rPr>
+          <w:rFonts w:ascii="Times New Roman" w:eastAsia="Times New Roman" w:hAnsi="Times New Roman" w:cs="Times New Roman"/>
+          <w:sz w:val="26"/>
+          <w:szCs w:val="26"/>
+        </w:rPr>
+      </w:pPr>
+      <w:r>
+        <w:rPr>
+          <w:rFonts w:ascii="Times New Roman" w:eastAsia="Times New Roman" w:hAnsi="Times New Roman" w:cs="Times New Roman"/>
+          <w:sz w:val="26"/>
+          <w:szCs w:val="26"/>
+        </w:rPr>
+        <w:t xml:space="preserve">Đăng ký thay đổi lần thứ </w:t>
+      </w:r>
+      <w:r>
+        <w:rPr>
+          <w:rFonts w:ascii="Times New Roman" w:eastAsia="Times New Roman" w:hAnsi="Times New Roman" w:cs="Times New Roman"/>
+          <w:sz w:val="26"/>
+          <w:szCs w:val="26"/>
+        </w:rPr>
+        <w:t>20</w:t>
+      </w:r>
+      <w:r>
+        <w:rPr>
+          <w:rFonts w:ascii="Times New Roman" w:eastAsia="Times New Roman" w:hAnsi="Times New Roman" w:cs="Times New Roman"/>
+          <w:sz w:val="26"/>
+          <w:szCs w:val="26"/>
+        </w:rPr>
+        <w:t xml:space="preserve"> ngày </w:t>
+      </w:r>
+      <w:r>
+        <w:rPr>
+          <w:rFonts w:ascii="Times New Roman" w:eastAsia="Times New Roman" w:hAnsi="Times New Roman" w:cs="Times New Roman"/>
+          <w:sz w:val="26"/>
+          <w:szCs w:val="26"/>
+        </w:rPr>
+        <w:t>23/02/2024</w:t>
+      </w:r>
+      <w:r>
+        <w:rPr>
+          <w:rFonts w:ascii="Times New Roman" w:eastAsia="Times New Roman" w:hAnsi="Times New Roman" w:cs="Times New Roman"/>
+          <w:sz w:val="26"/>
+          <w:szCs w:val="26"/>
+        </w:rPr>
+        <w:t>.</w:t>
+      </w:r>
+    </w:p>
+    <w:p>
+      <w:pPr>
+        <w:spacing w:after="0" w:line="240" w:lineRule="auto"/>
+        <w:ind w:firstLine="567"/>
+        <w:rPr>
+          <w:rFonts w:ascii="Times New Roman" w:eastAsia="Times New Roman" w:hAnsi="Times New Roman" w:cs="Times New Roman"/>
+          <w:sz w:val="26"/>
+          <w:szCs w:val="26"/>
+        </w:rPr>
+      </w:pPr>
+      <w:r>
+        <w:rPr>
+          <w:rFonts w:ascii="Times New Roman" w:eastAsia="Times New Roman" w:hAnsi="Times New Roman" w:cs="Times New Roman"/>
+          <w:sz w:val="26"/>
+          <w:szCs w:val="26"/>
+        </w:rPr>
+        <w:t>Mã số doanh nghiệp: 0800001806.</w:t>
+      </w:r>
+    </w:p>
+    <w:p>
+      <w:pPr>
+        <w:spacing w:after="0" w:line="240" w:lineRule="auto"/>
+        <w:ind w:firstLine="567"/>
+        <w:rPr>
+          <w:rFonts w:ascii="Times New Roman" w:hAnsi="Times New Roman" w:cs="Times New Roman"/>
+          <w:sz w:val="26"/>
+          <w:szCs w:val="26"/>
+        </w:rPr>
+      </w:pPr>
+      <w:r>
+        <w:rPr>
+          <w:rFonts w:ascii="Times New Roman" w:hAnsi="Times New Roman" w:cs="Times New Roman"/>
+          <w:sz w:val="26"/>
+          <w:szCs w:val="26"/>
+        </w:rPr>
+        <w:t>Người đại diệ</w:t>
+      </w:r>
+      <w:r>
+        <w:rPr>
+          <w:rFonts w:ascii="Times New Roman" w:hAnsi="Times New Roman" w:cs="Times New Roman"/>
+          <w:sz w:val="26"/>
+          <w:szCs w:val="26"/>
+        </w:rPr>
+        <w:t xml:space="preserve">n: </w:t>
+      </w:r>
+      <w:r>
+        <w:rPr>
+          <w:rFonts w:ascii="Times New Roman" w:hAnsi="Times New Roman" w:cs="Times New Roman"/>
+          <w:sz w:val="26"/>
+          <w:szCs w:val="26"/>
+        </w:rPr>
+        <w:t>{{gd</w:t>
+      </w:r>
+      <w:r>
+        <w:rPr>
+          <w:rFonts w:ascii="Times New Roman" w:hAnsi="Times New Roman" w:cs="Times New Roman"/>
+          <w:sz w:val="26"/>
+          <w:szCs w:val="26"/>
+        </w:rPr>
+        <w:t>}}</w:t>
+      </w:r>
+      <w:r>
+        <w:rPr>
+          <w:rFonts w:ascii="Times New Roman" w:hAnsi="Times New Roman" w:cs="Times New Roman"/>
+          <w:sz w:val="26"/>
+          <w:szCs w:val="26"/>
+        </w:rPr>
+        <w:t xml:space="preserve"> </w:t>
+      </w:r>
+      <w:r>
+        <w:rPr>
+          <w:rFonts w:ascii="Times New Roman" w:eastAsia="Times New Roman" w:hAnsi="Times New Roman" w:cs="Times New Roman"/>
+          <w:sz w:val="26"/>
+          <w:szCs w:val="26"/>
+        </w:rPr>
+        <w:t>(Sau đây gọi là "</w:t>
+      </w:r>
+      <w:r>
+        <w:rPr>
+          <w:rFonts w:ascii="Times New Roman" w:eastAsia="Times New Roman" w:hAnsi="Times New Roman" w:cs="Times New Roman"/>
+          <w:sz w:val="26"/>
+          <w:szCs w:val="26"/>
+        </w:rPr>
+        <w:t>Bên A</w:t>
+      </w:r>
+      <w:r>
+        <w:rPr>
+          <w:rFonts w:ascii="Times New Roman" w:eastAsia="Times New Roman" w:hAnsi="Times New Roman" w:cs="Times New Roman"/>
+          <w:sz w:val="26"/>
+          <w:szCs w:val="26"/>
+        </w:rPr>
+        <w:t>")</w:t>
+      </w:r>
+    </w:p>
+    <w:p>
+      <w:pPr>
+        <w:spacing w:after="0" w:line="240" w:lineRule="auto"/>
+        <w:ind w:firstLine="567"/>
         <w:rPr>
           <w:rFonts w:ascii="Times New Roman" w:hAnsi="Times New Roman" w:cs="Times New Roman"/>
           <w:b/>
           <w:sz w:val="26"/>
           <w:szCs w:val="26"/>
         </w:rPr>
-        <w:tab/>
-      </w:r>
-    </w:p>
-    <w:p>
-      <w:pPr>
-        <w:spacing w:after="0" w:line="240" w:lineRule="auto"/>
-        <w:ind w:firstLine="567"/>
-        <w:rPr>
-          <w:rFonts w:ascii="Times New Roman" w:hAnsi="Times New Roman" w:cs="Times New Roman"/>
-          <w:sz w:val="26"/>
-          <w:szCs w:val="26"/>
-        </w:rPr>
-      </w:pPr>
-      <w:r>
-        <w:rPr>
-          <w:rFonts w:ascii="Times New Roman" w:hAnsi="Times New Roman" w:cs="Times New Roman"/>
-          <w:sz w:val="26"/>
-          <w:szCs w:val="26"/>
-        </w:rPr>
-        <w:t>QUỸ TÍN DỤNG NHÂN DÂN THÁI HỌC</w:t>
-      </w:r>
-    </w:p>
-    <w:p>
-      <w:pPr>
-        <w:spacing w:after="0" w:line="240" w:lineRule="auto"/>
-        <w:ind w:firstLine="567"/>
-        <w:rPr>
-          <w:rFonts w:ascii="Times New Roman" w:hAnsi="Times New Roman" w:cs="Times New Roman"/>
-          <w:sz w:val="26"/>
-          <w:szCs w:val="26"/>
-        </w:rPr>
-      </w:pPr>
-      <w:r>
-        <w:rPr>
-          <w:rFonts w:ascii="Times New Roman" w:hAnsi="Times New Roman" w:cs="Times New Roman"/>
-          <w:sz w:val="26"/>
-          <w:szCs w:val="26"/>
-        </w:rPr>
-        <w:t>Địa chỉ: Số 178 Ninh Chấp</w:t>
-      </w:r>
-      <w:r>
-        <w:rPr>
-          <w:rFonts w:ascii="Times New Roman" w:hAnsi="Times New Roman" w:cs="Times New Roman"/>
-          <w:sz w:val="26"/>
-          <w:szCs w:val="26"/>
-        </w:rPr>
-        <w:t xml:space="preserve"> 5, phường Chu Văn An,</w:t>
-      </w:r>
-      <w:r>
-        <w:rPr>
-          <w:rFonts w:ascii="Times New Roman" w:hAnsi="Times New Roman" w:cs="Times New Roman"/>
-          <w:sz w:val="26"/>
-          <w:szCs w:val="26"/>
-        </w:rPr>
-        <w:t xml:space="preserve"> thành phố </w:t>
-      </w:r>
-      <w:r>
-        <w:rPr>
-          <w:rFonts w:ascii="Times New Roman" w:hAnsi="Times New Roman" w:cs="Times New Roman"/>
-          <w:sz w:val="26"/>
-          <w:szCs w:val="26"/>
-        </w:rPr>
-        <w:t>Hải Phòng</w:t>
-      </w:r>
-      <w:r>
-        <w:rPr>
-          <w:rFonts w:ascii="Times New Roman" w:hAnsi="Times New Roman" w:cs="Times New Roman"/>
-          <w:sz w:val="26"/>
-          <w:szCs w:val="26"/>
-        </w:rPr>
-        <w:t>.</w:t>
-      </w:r>
-      <w:r>
-        <w:rPr>
-          <w:rFonts w:ascii="Times New Roman" w:hAnsi="Times New Roman" w:cs="Times New Roman"/>
-          <w:sz w:val="26"/>
-          <w:szCs w:val="26"/>
-        </w:rPr>
-        <w:tab/>
-      </w:r>
-    </w:p>
-    <w:p>
-      <w:pPr>
-        <w:spacing w:after="0" w:line="240" w:lineRule="auto"/>
-        <w:ind w:firstLine="567"/>
-        <w:rPr>
-          <w:rFonts w:ascii="Times New Roman" w:hAnsi="Times New Roman" w:cs="Times New Roman"/>
-          <w:sz w:val="26"/>
-          <w:szCs w:val="26"/>
-        </w:rPr>
-      </w:pPr>
-      <w:r>
-        <w:rPr>
-          <w:rFonts w:ascii="Times New Roman" w:hAnsi="Times New Roman" w:cs="Times New Roman"/>
-          <w:sz w:val="26"/>
-          <w:szCs w:val="26"/>
-        </w:rPr>
-        <w:t>Điện thoại: 02203.882.700</w:t>
-      </w:r>
-    </w:p>
-    <w:p>
-      <w:pPr>
-        <w:spacing w:after="0" w:line="240" w:lineRule="auto"/>
-        <w:ind w:firstLine="567"/>
-        <w:rPr>
-          <w:rFonts w:ascii="Times New Roman" w:eastAsia="Times New Roman" w:hAnsi="Times New Roman" w:cs="Times New Roman"/>
-          <w:sz w:val="26"/>
-          <w:szCs w:val="26"/>
-        </w:rPr>
-      </w:pPr>
-      <w:r>
-        <w:rPr>
-          <w:rFonts w:ascii="Times New Roman" w:eastAsia="Times New Roman" w:hAnsi="Times New Roman" w:cs="Times New Roman"/>
-          <w:sz w:val="26"/>
-          <w:szCs w:val="26"/>
-        </w:rPr>
-        <w:t>Giấy chứng nhận đăng ký Hợp tác xã số 251803 đăng ký lần đầu ngày</w:t>
-      </w:r>
-      <w:r>
-        <w:rPr>
-          <w:rFonts w:ascii="Times New Roman" w:eastAsia="Times New Roman" w:hAnsi="Times New Roman" w:cs="Times New Roman"/>
-          <w:sz w:val="26"/>
-          <w:szCs w:val="26"/>
-        </w:rPr>
-        <w:t xml:space="preserve"> 10 tháng 11 năm 1</w:t>
-      </w:r>
-      <w:r>
-        <w:rPr>
-          <w:rFonts w:ascii="Times New Roman" w:eastAsia="Times New Roman" w:hAnsi="Times New Roman" w:cs="Times New Roman"/>
-          <w:sz w:val="26"/>
-          <w:szCs w:val="26"/>
-        </w:rPr>
-        <w:t xml:space="preserve">998. </w:t>
-      </w:r>
-    </w:p>
-    <w:p>
-      <w:pPr>
-        <w:spacing w:after="0" w:line="240" w:lineRule="auto"/>
-        <w:ind w:firstLine="567"/>
-        <w:rPr>
-          <w:rFonts w:ascii="Times New Roman" w:eastAsia="Times New Roman" w:hAnsi="Times New Roman" w:cs="Times New Roman"/>
-          <w:sz w:val="26"/>
-          <w:szCs w:val="26"/>
-        </w:rPr>
-      </w:pPr>
-      <w:r>
-        <w:rPr>
-          <w:rFonts w:ascii="Times New Roman" w:eastAsia="Times New Roman" w:hAnsi="Times New Roman" w:cs="Times New Roman"/>
-          <w:sz w:val="26"/>
-          <w:szCs w:val="26"/>
-        </w:rPr>
-        <w:t xml:space="preserve">Đăng ký thay đổi lần thứ </w:t>
-      </w:r>
-      <w:r>
-        <w:rPr>
-          <w:rFonts w:ascii="Times New Roman" w:eastAsia="Times New Roman" w:hAnsi="Times New Roman" w:cs="Times New Roman"/>
-          <w:sz w:val="26"/>
-          <w:szCs w:val="26"/>
-        </w:rPr>
-        <w:t>20</w:t>
-      </w:r>
-      <w:r>
-        <w:rPr>
-          <w:rFonts w:ascii="Times New Roman" w:eastAsia="Times New Roman" w:hAnsi="Times New Roman" w:cs="Times New Roman"/>
-          <w:sz w:val="26"/>
-          <w:szCs w:val="26"/>
-        </w:rPr>
-        <w:t xml:space="preserve"> ngày </w:t>
-      </w:r>
-      <w:r>
-        <w:rPr>
-          <w:rFonts w:ascii="Times New Roman" w:eastAsia="Times New Roman" w:hAnsi="Times New Roman" w:cs="Times New Roman"/>
-          <w:sz w:val="26"/>
-          <w:szCs w:val="26"/>
-        </w:rPr>
-        <w:t>23/02/2024</w:t>
-      </w:r>
-      <w:r>
-        <w:rPr>
-          <w:rFonts w:ascii="Times New Roman" w:eastAsia="Times New Roman" w:hAnsi="Times New Roman" w:cs="Times New Roman"/>
-          <w:sz w:val="26"/>
-          <w:szCs w:val="26"/>
-        </w:rPr>
-        <w:t>.</w:t>
-      </w:r>
-    </w:p>
-    <w:p>
-      <w:pPr>
-        <w:spacing w:after="0" w:line="240" w:lineRule="auto"/>
-        <w:ind w:firstLine="567"/>
-        <w:rPr>
-          <w:rFonts w:ascii="Times New Roman" w:eastAsia="Times New Roman" w:hAnsi="Times New Roman" w:cs="Times New Roman"/>
-          <w:sz w:val="26"/>
-          <w:szCs w:val="26"/>
-        </w:rPr>
-      </w:pPr>
-      <w:r>
-        <w:rPr>
-          <w:rFonts w:ascii="Times New Roman" w:eastAsia="Times New Roman" w:hAnsi="Times New Roman" w:cs="Times New Roman"/>
-          <w:sz w:val="26"/>
-          <w:szCs w:val="26"/>
-        </w:rPr>
-        <w:t>Mã số doanh nghiệp: 0800001806.</w:t>
-      </w:r>
-      <w:r>
-        <w:rPr>
-          <w:rFonts w:ascii="Times New Roman" w:hAnsi="Times New Roman" w:cs="Times New Roman"/>
-          <w:sz w:val="26"/>
-          <w:szCs w:val="26"/>
-        </w:rPr>
-        <w:tab/>
-      </w:r>
-      <w:r>
-        <w:rPr>
-          <w:rFonts w:ascii="Times New Roman" w:hAnsi="Times New Roman" w:cs="Times New Roman"/>
-          <w:sz w:val="26"/>
-          <w:szCs w:val="26"/>
-        </w:rPr>
-        <w:tab/>
-      </w:r>
-      <w:r>
-        <w:rPr>
-          <w:rFonts w:ascii="Times New Roman" w:hAnsi="Times New Roman" w:cs="Times New Roman"/>
-          <w:sz w:val="26"/>
-          <w:szCs w:val="26"/>
-        </w:rPr>
-        <w:tab/>
-      </w:r>
-      <w:r>
-        <w:rPr>
-          <w:rFonts w:ascii="Times New Roman" w:hAnsi="Times New Roman" w:cs="Times New Roman"/>
-          <w:sz w:val="26"/>
-          <w:szCs w:val="26"/>
-        </w:rPr>
-        <w:tab/>
-      </w:r>
-      <w:r>
-        <w:rPr>
-          <w:rFonts w:ascii="Times New Roman" w:hAnsi="Times New Roman" w:cs="Times New Roman"/>
-          <w:sz w:val="26"/>
-          <w:szCs w:val="26"/>
-        </w:rPr>
-        <w:tab/>
-      </w:r>
-    </w:p>
-    <w:p>
-      <w:pPr>
-        <w:spacing w:after="0" w:line="240" w:lineRule="auto"/>
-        <w:ind w:firstLine="567"/>
-        <w:rPr>
-          <w:rFonts w:ascii="Times New Roman" w:hAnsi="Times New Roman" w:cs="Times New Roman"/>
-          <w:sz w:val="26"/>
-          <w:szCs w:val="26"/>
-        </w:rPr>
-      </w:pPr>
-      <w:r>
-        <w:rPr>
-          <w:rFonts w:ascii="Times New Roman" w:hAnsi="Times New Roman" w:cs="Times New Roman"/>
-          <w:sz w:val="26"/>
-          <w:szCs w:val="26"/>
-        </w:rPr>
-        <w:t>Người đại diệ</w:t>
-      </w:r>
-      <w:r>
-        <w:rPr>
-          <w:rFonts w:ascii="Times New Roman" w:hAnsi="Times New Roman" w:cs="Times New Roman"/>
-          <w:sz w:val="26"/>
-          <w:szCs w:val="26"/>
-        </w:rPr>
-        <w:t xml:space="preserve">n: </w:t>
-      </w:r>
-      <w:r>
-        <w:rPr>
-          <w:rFonts w:ascii="Times New Roman" w:hAnsi="Times New Roman" w:cs="Times New Roman"/>
-          <w:sz w:val="26"/>
-          <w:szCs w:val="26"/>
-        </w:rPr>
-        <w:t>{{gd</w:t>
-      </w:r>
-      <w:r>
-        <w:rPr>
-          <w:rFonts w:ascii="Times New Roman" w:hAnsi="Times New Roman" w:cs="Times New Roman"/>
-          <w:sz w:val="26"/>
-          <w:szCs w:val="26"/>
-        </w:rPr>
-        <w:t>}}</w:t>
-      </w:r>
-      <w:r>
-        <w:rPr>
-          <w:rFonts w:ascii="Times New Roman" w:hAnsi="Times New Roman" w:cs="Times New Roman"/>
-          <w:sz w:val="26"/>
-          <w:szCs w:val="26"/>
-        </w:rPr>
-        <w:t xml:space="preserve"> </w:t>
-      </w:r>
-      <w:r>
-        <w:rPr>
-          <w:rFonts w:ascii="Times New Roman" w:eastAsia="Times New Roman" w:hAnsi="Times New Roman" w:cs="Times New Roman"/>
-          <w:sz w:val="26"/>
-          <w:szCs w:val="26"/>
-        </w:rPr>
-        <w:t>(Sau đây gọi là "</w:t>
-      </w:r>
-      <w:r>
-        <w:rPr>
-          <w:rFonts w:ascii="Times New Roman" w:eastAsia="Times New Roman" w:hAnsi="Times New Roman" w:cs="Times New Roman"/>
-          <w:sz w:val="26"/>
-          <w:szCs w:val="26"/>
-        </w:rPr>
-        <w:t>Bên A</w:t>
-      </w:r>
-      <w:r>
-        <w:rPr>
-          <w:rFonts w:ascii="Times New Roman" w:eastAsia="Times New Roman" w:hAnsi="Times New Roman" w:cs="Times New Roman"/>
-          <w:sz w:val="26"/>
-          <w:szCs w:val="26"/>
-        </w:rPr>
-        <w:t>")</w:t>
-      </w:r>
-    </w:p>
-    <w:p>
-      <w:pPr>
-        <w:spacing w:after="0" w:line="240" w:lineRule="auto"/>
-        <w:rPr>
-          <w:rFonts w:ascii="Times New Roman" w:hAnsi="Times New Roman" w:cs="Times New Roman"/>
-          <w:sz w:val="26"/>
-          <w:szCs w:val="26"/>
-        </w:rPr>
-      </w:pPr>
-      <w:r>
-        <w:rPr>
-          <w:rFonts w:ascii="Times New Roman" w:hAnsi="Times New Roman" w:cs="Times New Roman"/>
-          <w:sz w:val="26"/>
-          <w:szCs w:val="26"/>
-        </w:rPr>
-        <w:tab/>
-      </w:r>
-      <w:r>
-        <w:rPr>
-          <w:rFonts w:ascii="Times New Roman" w:hAnsi="Times New Roman" w:cs="Times New Roman"/>
-          <w:sz w:val="26"/>
-          <w:szCs w:val="26"/>
-        </w:rPr>
-        <w:tab/>
-      </w:r>
-      <w:r>
-        <w:rPr>
-          <w:rFonts w:ascii="Times New Roman" w:hAnsi="Times New Roman" w:cs="Times New Roman"/>
-          <w:sz w:val="26"/>
-          <w:szCs w:val="26"/>
-        </w:rPr>
-        <w:tab/>
-      </w:r>
-      <w:r>
-        <w:rPr>
-          <w:rFonts w:ascii="Times New Roman" w:hAnsi="Times New Roman" w:cs="Times New Roman"/>
-          <w:sz w:val="26"/>
-          <w:szCs w:val="26"/>
-        </w:rPr>
-        <w:tab/>
-      </w:r>
+      </w:pPr>
     </w:p>
     <w:p>
       <w:pPr>
@@ -1550,6 +1471,8 @@
           <w:szCs w:val="26"/>
         </w:rPr>
       </w:pPr>
+      <w:bookmarkStart w:id="0" w:name="_GoBack"/>
+      <w:bookmarkEnd w:id="0"/>
       <w:r>
         <w:rPr>
           <w:rFonts w:ascii="Times New Roman" w:hAnsi="Times New Roman" w:cs="Times New Roman"/>
@@ -3331,32 +3254,6 @@
           <w:szCs w:val="26"/>
         </w:rPr>
         <w:t>đ) Công thức tính tiền lãi tiền vay trong hạn như sau:</w:t>
-      </w:r>
-      <w:bookmarkStart w:id="0" w:name="_GoBack"/>
-      <w:bookmarkEnd w:id="0"/>
-      <w:r>
-        <w:rPr>
-          <w:rFonts w:ascii="Times New Roman" w:hAnsi="Times New Roman" w:cs="Times New Roman"/>
-          <w:sz w:val="26"/>
-          <w:szCs w:val="26"/>
-        </w:rPr>
-        <w:tab/>
-      </w:r>
-      <w:r>
-        <w:rPr>
-          <w:rFonts w:ascii="Times New Roman" w:hAnsi="Times New Roman" w:cs="Times New Roman"/>
-          <w:sz w:val="26"/>
-          <w:szCs w:val="26"/>
-        </w:rPr>
-        <w:tab/>
-      </w:r>
-      <w:r>
-        <w:rPr>
-          <w:rFonts w:ascii="Times New Roman" w:hAnsi="Times New Roman" w:cs="Times New Roman"/>
-          <w:sz w:val="26"/>
-          <w:szCs w:val="26"/>
-        </w:rPr>
-        <w:tab/>
       </w:r>
     </w:p>
     <w:tbl>
@@ -3521,7 +3418,7 @@
                     </wp:anchor>
                   </w:drawing>
                 </mc:Choice>
-                <mc:Fallback xmlns:w16sdtfl="http://schemas.microsoft.com/office/word/2024/wordml/sdtformatlock" xmlns:w16sdtdh="http://schemas.microsoft.com/office/word/2020/wordml/sdtdatahash" xmlns:w16du="http://schemas.microsoft.com/office/word/2023/wordml/word16du" xmlns:w16="http://schemas.microsoft.com/office/word/2018/wordml" xmlns:w16cid="http://schemas.microsoft.com/office/word/2016/wordml/cid" xmlns:w16cex="http://schemas.microsoft.com/office/word/2018/wordml/cex" xmlns:oel="http://schemas.microsoft.com/office/2019/extlst" xmlns:am3d="http://schemas.microsoft.com/office/drawing/2017/model3d" xmlns:aink="http://schemas.microsoft.com/office/drawing/2016/ink" xmlns:cx8="http://schemas.microsoft.com/office/drawing/2016/5/14/chartex" xmlns:cx7="http://schemas.microsoft.com/office/drawing/2016/5/13/chartex" xmlns:cx6="http://schemas.microsoft.com/office/drawing/2016/5/12/chartex" xmlns:cx5="http://schemas.microsoft.com/office/drawing/2016/5/11/chartex" xmlns:cx4="http://schemas.microsoft.com/office/drawing/2016/5/10/chartex" xmlns:cx3="http://schemas.microsoft.com/office/drawing/2016/5/9/chartex" xmlns:cx2="http://schemas.microsoft.com/office/drawing/2015/10/21/chartex" xmlns:cx1="http://schemas.microsoft.com/office/drawing/2015/9/8/chartex">
+                <mc:Fallback xmlns:cx1="http://schemas.microsoft.com/office/drawing/2015/9/8/chartex" xmlns:cx2="http://schemas.microsoft.com/office/drawing/2015/10/21/chartex" xmlns:cx3="http://schemas.microsoft.com/office/drawing/2016/5/9/chartex" xmlns:cx4="http://schemas.microsoft.com/office/drawing/2016/5/10/chartex" xmlns:cx5="http://schemas.microsoft.com/office/drawing/2016/5/11/chartex" xmlns:cx6="http://schemas.microsoft.com/office/drawing/2016/5/12/chartex" xmlns:cx7="http://schemas.microsoft.com/office/drawing/2016/5/13/chartex" xmlns:cx8="http://schemas.microsoft.com/office/drawing/2016/5/14/chartex" xmlns:aink="http://schemas.microsoft.com/office/drawing/2016/ink" xmlns:am3d="http://schemas.microsoft.com/office/drawing/2017/model3d" xmlns:oel="http://schemas.microsoft.com/office/2019/extlst" xmlns:w16cex="http://schemas.microsoft.com/office/word/2018/wordml/cex" xmlns:w16cid="http://schemas.microsoft.com/office/word/2016/wordml/cid" xmlns:w16="http://schemas.microsoft.com/office/word/2018/wordml" xmlns:w16du="http://schemas.microsoft.com/office/word/2023/wordml/word16du" xmlns:w16sdtdh="http://schemas.microsoft.com/office/word/2020/wordml/sdtdatahash" xmlns:w16sdtfl="http://schemas.microsoft.com/office/word/2024/wordml/sdtformatlock">
                   <w:pict>
                     <v:line w14:anchorId="791CA7CB" id="Straight Connector 2" o:spid="_x0000_s1026" style="position:absolute;z-index:251650048;visibility:visible;mso-wrap-style:square;mso-width-percent:0;mso-height-percent:0;mso-wrap-distance-left:9pt;mso-wrap-distance-top:0;mso-wrap-distance-right:9pt;mso-wrap-distance-bottom:0;mso-position-horizontal:absolute;mso-position-horizontal-relative:text;mso-position-vertical:absolute;mso-position-vertical-relative:text;mso-width-percent:0;mso-height-percent:0;mso-width-relative:margin;mso-height-relative:margin" from="4.9pt,18.55pt" to="271.9pt,18.55pt" o:gfxdata="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" strokecolor="#4579b8 [3044]"/>
                   </w:pict>
@@ -3868,7 +3765,7 @@
                     </wp:anchor>
                   </w:drawing>
                 </mc:Choice>
-                <mc:Fallback xmlns:w16sdtfl="http://schemas.microsoft.com/office/word/2024/wordml/sdtformatlock" xmlns:w16sdtdh="http://schemas.microsoft.com/office/word/2020/wordml/sdtdatahash" xmlns:w16du="http://schemas.microsoft.com/office/word/2023/wordml/word16du" xmlns:w16="http://schemas.microsoft.com/office/word/2018/wordml" xmlns:w16cid="http://schemas.microsoft.com/office/word/2016/wordml/cid" xmlns:w16cex="http://schemas.microsoft.com/office/word/2018/wordml/cex" xmlns:oel="http://schemas.microsoft.com/office/2019/extlst" xmlns:am3d="http://schemas.microsoft.com/office/drawing/2017/model3d" xmlns:aink="http://schemas.microsoft.com/office/drawing/2016/ink" xmlns:cx8="http://schemas.microsoft.com/office/drawing/2016/5/14/chartex" xmlns:cx7="http://schemas.microsoft.com/office/drawing/2016/5/13/chartex" xmlns:cx6="http://schemas.microsoft.com/office/drawing/2016/5/12/chartex" xmlns:cx5="http://schemas.microsoft.com/office/drawing/2016/5/11/chartex" xmlns:cx4="http://schemas.microsoft.com/office/drawing/2016/5/10/chartex" xmlns:cx3="http://schemas.microsoft.com/office/drawing/2016/5/9/chartex" xmlns:cx2="http://schemas.microsoft.com/office/drawing/2015/10/21/chartex" xmlns:cx1="http://schemas.microsoft.com/office/drawing/2015/9/8/chartex">
+                <mc:Fallback xmlns:cx1="http://schemas.microsoft.com/office/drawing/2015/9/8/chartex" xmlns:cx2="http://schemas.microsoft.com/office/drawing/2015/10/21/chartex" xmlns:cx3="http://schemas.microsoft.com/office/drawing/2016/5/9/chartex" xmlns:cx4="http://schemas.microsoft.com/office/drawing/2016/5/10/chartex" xmlns:cx5="http://schemas.microsoft.com/office/drawing/2016/5/11/chartex" xmlns:cx6="http://schemas.microsoft.com/office/drawing/2016/5/12/chartex" xmlns:cx7="http://schemas.microsoft.com/office/drawing/2016/5/13/chartex" xmlns:cx8="http://schemas.microsoft.com/office/drawing/2016/5/14/chartex" xmlns:aink="http://schemas.microsoft.com/office/drawing/2016/ink" xmlns:am3d="http://schemas.microsoft.com/office/drawing/2017/model3d" xmlns:oel="http://schemas.microsoft.com/office/2019/extlst" xmlns:w16cex="http://schemas.microsoft.com/office/word/2018/wordml/cex" xmlns:w16cid="http://schemas.microsoft.com/office/word/2016/wordml/cid" xmlns:w16="http://schemas.microsoft.com/office/word/2018/wordml" xmlns:w16du="http://schemas.microsoft.com/office/word/2023/wordml/word16du" xmlns:w16sdtdh="http://schemas.microsoft.com/office/word/2020/wordml/sdtdatahash" xmlns:w16sdtfl="http://schemas.microsoft.com/office/word/2024/wordml/sdtformatlock">
                   <w:pict>
                     <v:line w14:anchorId="69EF5A2D" id="Straight Connector 3" o:spid="_x0000_s1026" style="position:absolute;z-index:251657216;visibility:visible;mso-wrap-style:square;mso-width-percent:0;mso-height-percent:0;mso-wrap-distance-left:9pt;mso-wrap-distance-top:0;mso-wrap-distance-right:9pt;mso-wrap-distance-bottom:0;mso-position-horizontal:absolute;mso-position-horizontal-relative:text;mso-position-vertical:absolute;mso-position-vertical-relative:text;mso-width-percent:0;mso-height-percent:0;mso-width-relative:margin;mso-height-relative:margin" from="21.3pt,8.4pt" to="357.3pt,8.4pt" o:gfxdata="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" strokecolor="#4579b8 [3044]"/>
                   </w:pict>
@@ -4315,7 +4212,7 @@
                     </wp:anchor>
                   </w:drawing>
                 </mc:Choice>
-                <mc:Fallback xmlns:w16sdtfl="http://schemas.microsoft.com/office/word/2024/wordml/sdtformatlock" xmlns:w16sdtdh="http://schemas.microsoft.com/office/word/2020/wordml/sdtdatahash" xmlns:w16du="http://schemas.microsoft.com/office/word/2023/wordml/word16du" xmlns:w16="http://schemas.microsoft.com/office/word/2018/wordml" xmlns:w16cid="http://schemas.microsoft.com/office/word/2016/wordml/cid" xmlns:w16cex="http://schemas.microsoft.com/office/word/2018/wordml/cex" xmlns:oel="http://schemas.microsoft.com/office/2019/extlst" xmlns:am3d="http://schemas.microsoft.com/office/drawing/2017/model3d" xmlns:aink="http://schemas.microsoft.com/office/drawing/2016/ink" xmlns:cx8="http://schemas.microsoft.com/office/drawing/2016/5/14/chartex" xmlns:cx7="http://schemas.microsoft.com/office/drawing/2016/5/13/chartex" xmlns:cx6="http://schemas.microsoft.com/office/drawing/2016/5/12/chartex" xmlns:cx5="http://schemas.microsoft.com/office/drawing/2016/5/11/chartex" xmlns:cx4="http://schemas.microsoft.com/office/drawing/2016/5/10/chartex" xmlns:cx3="http://schemas.microsoft.com/office/drawing/2016/5/9/chartex" xmlns:cx2="http://schemas.microsoft.com/office/drawing/2015/10/21/chartex" xmlns:cx1="http://schemas.microsoft.com/office/drawing/2015/9/8/chartex">
+                <mc:Fallback xmlns:cx1="http://schemas.microsoft.com/office/drawing/2015/9/8/chartex" xmlns:cx2="http://schemas.microsoft.com/office/drawing/2015/10/21/chartex" xmlns:cx3="http://schemas.microsoft.com/office/drawing/2016/5/9/chartex" xmlns:cx4="http://schemas.microsoft.com/office/drawing/2016/5/10/chartex" xmlns:cx5="http://schemas.microsoft.com/office/drawing/2016/5/11/chartex" xmlns:cx6="http://schemas.microsoft.com/office/drawing/2016/5/12/chartex" xmlns:cx7="http://schemas.microsoft.com/office/drawing/2016/5/13/chartex" xmlns:cx8="http://schemas.microsoft.com/office/drawing/2016/5/14/chartex" xmlns:aink="http://schemas.microsoft.com/office/drawing/2016/ink" xmlns:am3d="http://schemas.microsoft.com/office/drawing/2017/model3d" xmlns:oel="http://schemas.microsoft.com/office/2019/extlst" xmlns:w16cex="http://schemas.microsoft.com/office/word/2018/wordml/cex" xmlns:w16cid="http://schemas.microsoft.com/office/word/2016/wordml/cid" xmlns:w16="http://schemas.microsoft.com/office/word/2018/wordml" xmlns:w16du="http://schemas.microsoft.com/office/word/2023/wordml/word16du" xmlns:w16sdtdh="http://schemas.microsoft.com/office/word/2020/wordml/sdtdatahash" xmlns:w16sdtfl="http://schemas.microsoft.com/office/word/2024/wordml/sdtformatlock">
                   <w:pict>
                     <v:line w14:anchorId="422F9BDF" id="Straight Connector 4" o:spid="_x0000_s1026" style="position:absolute;flip:y;z-index:251664384;visibility:visible;mso-wrap-style:square;mso-width-percent:0;mso-height-percent:0;mso-wrap-distance-left:9pt;mso-wrap-distance-top:0;mso-wrap-distance-right:9pt;mso-wrap-distance-bottom:0;mso-position-horizontal:absolute;mso-position-horizontal-relative:text;mso-position-vertical:absolute;mso-position-vertical-relative:text;mso-width-percent:0;mso-height-percent:0;mso-width-relative:margin;mso-height-relative:margin" from="19.05pt,19pt" to="260.55pt,19.75pt" o:gfxdata="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" strokecolor="#4579b8 [3044]"/>
                   </w:pict>
@@ -11685,15 +11582,6 @@
           <w:lang w:val="it-IT"/>
         </w:rPr>
       </w:pPr>
-      <w:r>
-        <w:rPr>
-          <w:rFonts w:ascii="Times New Roman" w:hAnsi="Times New Roman" w:cs="Times New Roman"/>
-          <w:sz w:val="26"/>
-          <w:szCs w:val="26"/>
-          <w:lang w:val="it-IT"/>
-        </w:rPr>
-        <w:tab/>
-      </w:r>
     </w:p>
     <w:tbl>
       <w:tblPr>
@@ -11877,141 +11765,6 @@
           <w:lang w:val="it-IT"/>
         </w:rPr>
       </w:pPr>
-      <w:r>
-        <w:rPr>
-          <w:rFonts w:ascii="Times New Roman" w:hAnsi="Times New Roman" w:cs="Times New Roman"/>
-          <w:sz w:val="28"/>
-          <w:szCs w:val="28"/>
-          <w:lang w:val="it-IT"/>
-        </w:rPr>
-        <w:tab/>
-      </w:r>
-      <w:r>
-        <w:rPr>
-          <w:rFonts w:ascii="Times New Roman" w:hAnsi="Times New Roman" w:cs="Times New Roman"/>
-          <w:sz w:val="28"/>
-          <w:szCs w:val="28"/>
-          <w:lang w:val="it-IT"/>
-        </w:rPr>
-        <w:tab/>
-      </w:r>
-      <w:r>
-        <w:rPr>
-          <w:rFonts w:ascii="Times New Roman" w:hAnsi="Times New Roman" w:cs="Times New Roman"/>
-          <w:sz w:val="28"/>
-          <w:szCs w:val="28"/>
-          <w:lang w:val="it-IT"/>
-        </w:rPr>
-        <w:tab/>
-      </w:r>
-      <w:r>
-        <w:rPr>
-          <w:rFonts w:ascii="Times New Roman" w:hAnsi="Times New Roman" w:cs="Times New Roman"/>
-          <w:sz w:val="28"/>
-          <w:szCs w:val="28"/>
-          <w:lang w:val="it-IT"/>
-        </w:rPr>
-        <w:tab/>
-      </w:r>
-      <w:r>
-        <w:rPr>
-          <w:rFonts w:ascii="Times New Roman" w:hAnsi="Times New Roman" w:cs="Times New Roman"/>
-          <w:sz w:val="28"/>
-          <w:szCs w:val="28"/>
-          <w:lang w:val="it-IT"/>
-        </w:rPr>
-        <w:tab/>
-      </w:r>
-      <w:r>
-        <w:rPr>
-          <w:rFonts w:ascii="Times New Roman" w:hAnsi="Times New Roman" w:cs="Times New Roman"/>
-          <w:sz w:val="28"/>
-          <w:szCs w:val="28"/>
-          <w:lang w:val="it-IT"/>
-        </w:rPr>
-        <w:tab/>
-      </w:r>
-      <w:r>
-        <w:rPr>
-          <w:rFonts w:ascii="Times New Roman" w:hAnsi="Times New Roman" w:cs="Times New Roman"/>
-          <w:sz w:val="28"/>
-          <w:szCs w:val="28"/>
-          <w:lang w:val="it-IT"/>
-        </w:rPr>
-        <w:tab/>
-      </w:r>
-      <w:r>
-        <w:rPr>
-          <w:rFonts w:ascii="Times New Roman" w:hAnsi="Times New Roman" w:cs="Times New Roman"/>
-          <w:sz w:val="28"/>
-          <w:szCs w:val="28"/>
-          <w:lang w:val="it-IT"/>
-        </w:rPr>
-        <w:tab/>
-      </w:r>
-      <w:r>
-        <w:rPr>
-          <w:rFonts w:ascii="Times New Roman" w:hAnsi="Times New Roman" w:cs="Times New Roman"/>
-          <w:sz w:val="28"/>
-          <w:szCs w:val="28"/>
-          <w:lang w:val="it-IT"/>
-        </w:rPr>
-        <w:tab/>
-      </w:r>
-      <w:r>
-        <w:rPr>
-          <w:rFonts w:ascii="Times New Roman" w:hAnsi="Times New Roman" w:cs="Times New Roman"/>
-          <w:sz w:val="28"/>
-          <w:szCs w:val="28"/>
-          <w:lang w:val="it-IT"/>
-        </w:rPr>
-        <w:tab/>
-      </w:r>
-      <w:r>
-        <w:rPr>
-          <w:rFonts w:ascii="Times New Roman" w:hAnsi="Times New Roman" w:cs="Times New Roman"/>
-          <w:sz w:val="28"/>
-          <w:szCs w:val="28"/>
-          <w:lang w:val="it-IT"/>
-        </w:rPr>
-        <w:tab/>
-      </w:r>
-      <w:r>
-        <w:rPr>
-          <w:rFonts w:ascii="Times New Roman" w:hAnsi="Times New Roman" w:cs="Times New Roman"/>
-          <w:sz w:val="28"/>
-          <w:szCs w:val="28"/>
-          <w:lang w:val="it-IT"/>
-        </w:rPr>
-        <w:tab/>
-      </w:r>
-      <w:r>
-        <w:rPr>
-          <w:rFonts w:ascii="Times New Roman" w:hAnsi="Times New Roman" w:cs="Times New Roman"/>
-          <w:sz w:val="28"/>
-          <w:szCs w:val="28"/>
-          <w:lang w:val="it-IT"/>
-        </w:rPr>
-        <w:tab/>
-      </w:r>
-      <w:r>
-        <w:rPr>
-          <w:rFonts w:ascii="Times New Roman" w:hAnsi="Times New Roman" w:cs="Times New Roman"/>
-          <w:sz w:val="28"/>
-          <w:szCs w:val="28"/>
-          <w:lang w:val="it-IT"/>
-        </w:rPr>
-        <w:tab/>
-      </w:r>
-      <w:r>
-        <w:rPr>
-          <w:rFonts w:ascii="Times New Roman" w:hAnsi="Times New Roman" w:cs="Times New Roman"/>
-          <w:sz w:val="28"/>
-          <w:szCs w:val="28"/>
-          <w:lang w:val="it-IT"/>
-        </w:rPr>
-        <w:tab/>
-      </w:r>
     </w:p>
     <w:sectPr>
       <w:headerReference w:type="default" r:id="rId8"/>
@@ -13065,7 +12818,7 @@
 </file>
 
 <file path=customXml/itemProps1.xml><?xml version="1.0" encoding="utf-8"?>
-<ds:datastoreItem xmlns:ds="http://schemas.openxmlformats.org/officeDocument/2006/customXml" ds:itemID="{B3141AC4-F7B3-4B23-95EB-52BFA90BD229}">
+<ds:datastoreItem xmlns:ds="http://schemas.openxmlformats.org/officeDocument/2006/customXml" ds:itemID="{97EA8BD3-48B0-4A4C-9B1D-BC108A0B43EE}">
   <ds:schemaRefs>
     <ds:schemaRef ds:uri="http://schemas.openxmlformats.org/officeDocument/2006/bibliography"/>
   </ds:schemaRefs>

</xml_diff>